<commit_message>
Fix Anim Controller +
</commit_message>
<xml_diff>
--- a/작업일지/11주차 작업일지.docx
+++ b/작업일지/11주차 작업일지.docx
@@ -108,6 +108,7 @@
               </w:rPr>
               <w:t xml:space="preserve">017180009 </w:t>
             </w:r>
+            <w:proofErr w:type="spellStart"/>
             <w:r>
               <w:rPr>
                 <w:rFonts w:hint="eastAsia"/>
@@ -116,6 +117,7 @@
               </w:rPr>
               <w:t>남주영</w:t>
             </w:r>
+            <w:proofErr w:type="spellEnd"/>
           </w:p>
           <w:p>
             <w:pPr>
@@ -163,6 +165,7 @@
                 <w:sz w:val="22"/>
               </w:rPr>
             </w:pPr>
+            <w:proofErr w:type="spellStart"/>
             <w:r>
               <w:rPr>
                 <w:rFonts w:hint="eastAsia"/>
@@ -171,6 +174,7 @@
               </w:rPr>
               <w:t>팀명</w:t>
             </w:r>
+            <w:proofErr w:type="spellEnd"/>
           </w:p>
         </w:tc>
         <w:tc>
@@ -313,7 +317,14 @@
                 <w:b/>
                 <w:sz w:val="22"/>
               </w:rPr>
-              <w:t>07~2022.0</w:t>
+              <w:t>14</w:t>
+            </w:r>
+            <w:r>
+              <w:rPr>
+                <w:b/>
+                <w:sz w:val="22"/>
+              </w:rPr>
+              <w:t>~2022.0</w:t>
             </w:r>
             <w:r>
               <w:rPr>
@@ -328,7 +339,14 @@
                 <w:b/>
                 <w:sz w:val="22"/>
               </w:rPr>
-              <w:t>.13</w:t>
+              <w:t>.</w:t>
+            </w:r>
+            <w:r>
+              <w:rPr>
+                <w:b/>
+                <w:sz w:val="22"/>
+              </w:rPr>
+              <w:t>20</w:t>
             </w:r>
           </w:p>
         </w:tc>
@@ -430,6 +448,7 @@
                 <w:b/>
               </w:rPr>
             </w:pPr>
+            <w:proofErr w:type="gramStart"/>
             <w:r>
               <w:rPr>
                 <w:rFonts w:hint="eastAsia"/>
@@ -450,58 +469,12 @@
               </w:rPr>
               <w:t>:</w:t>
             </w:r>
+            <w:proofErr w:type="gramEnd"/>
             <w:r>
               <w:rPr>
                 <w:b/>
               </w:rPr>
               <w:t xml:space="preserve"> </w:t>
-            </w:r>
-            <w:r>
-              <w:rPr>
-                <w:rFonts w:hint="eastAsia"/>
-                <w:b/>
-              </w:rPr>
-              <w:t>트레일 이펙트 제작,</w:t>
-            </w:r>
-            <w:r>
-              <w:rPr>
-                <w:b/>
-              </w:rPr>
-              <w:t xml:space="preserve"> </w:t>
-            </w:r>
-            <w:r>
-              <w:rPr>
-                <w:rFonts w:hint="eastAsia"/>
-                <w:b/>
-              </w:rPr>
-              <w:t>포스트 프로세싱,</w:t>
-            </w:r>
-            <w:r>
-              <w:rPr>
-                <w:b/>
-              </w:rPr>
-              <w:t xml:space="preserve"> </w:t>
-            </w:r>
-            <w:r>
-              <w:rPr>
-                <w:rFonts w:hint="eastAsia"/>
-                <w:b/>
-              </w:rPr>
-              <w:t>마녀 텍스</w:t>
-            </w:r>
-            <w:r>
-              <w:rPr>
-                <w:rFonts w:hint="eastAsia"/>
-                <w:b/>
-              </w:rPr>
-              <w:t>처</w:t>
-            </w:r>
-            <w:r>
-              <w:rPr>
-                <w:rFonts w:hint="eastAsia"/>
-                <w:b/>
-              </w:rPr>
-              <w:t xml:space="preserve"> 수정</w:t>
             </w:r>
           </w:p>
           <w:p>
@@ -517,6 +490,8 @@
                 <w:b/>
               </w:rPr>
             </w:pPr>
+            <w:proofErr w:type="spellStart"/>
+            <w:proofErr w:type="gramStart"/>
             <w:r>
               <w:rPr>
                 <w:rFonts w:hint="eastAsia"/>
@@ -524,6 +499,7 @@
               </w:rPr>
               <w:t>남주영</w:t>
             </w:r>
+            <w:proofErr w:type="spellEnd"/>
             <w:r>
               <w:rPr>
                 <w:rFonts w:hint="eastAsia"/>
@@ -535,7 +511,14 @@
               <w:rPr>
                 <w:b/>
               </w:rPr>
-              <w:t xml:space="preserve">: </w:t>
+              <w:t>:</w:t>
+            </w:r>
+            <w:proofErr w:type="gramEnd"/>
+            <w:r>
+              <w:rPr>
+                <w:b/>
+              </w:rPr>
+              <w:t xml:space="preserve"> </w:t>
             </w:r>
           </w:p>
           <w:p>
@@ -551,6 +534,7 @@
                 <w:b/>
               </w:rPr>
             </w:pPr>
+            <w:proofErr w:type="gramStart"/>
             <w:r>
               <w:rPr>
                 <w:rFonts w:hint="eastAsia"/>
@@ -569,14 +553,21 @@
               <w:rPr>
                 <w:b/>
               </w:rPr>
-              <w:t xml:space="preserve">: </w:t>
+              <w:t>:</w:t>
+            </w:r>
+            <w:proofErr w:type="gramEnd"/>
+            <w:r>
+              <w:rPr>
+                <w:b/>
+              </w:rPr>
+              <w:t xml:space="preserve"> </w:t>
             </w:r>
             <w:r>
               <w:rPr>
                 <w:rFonts w:hint="eastAsia"/>
                 <w:b/>
               </w:rPr>
-              <w:t>패링 시스템 완성,</w:t>
+              <w:t>패턴,</w:t>
             </w:r>
             <w:r>
               <w:rPr>
@@ -589,7 +580,7 @@
                 <w:rFonts w:hint="eastAsia"/>
                 <w:b/>
               </w:rPr>
-              <w:t>라이트 버그 수정,</w:t>
+              <w:t>애니메이션 등</w:t>
             </w:r>
             <w:r>
               <w:rPr>
@@ -602,7 +593,33 @@
                 <w:rFonts w:hint="eastAsia"/>
                 <w:b/>
               </w:rPr>
-              <w:t>게임플레이 시각화</w:t>
+              <w:t>인게임</w:t>
+            </w:r>
+            <w:r>
+              <w:rPr>
+                <w:b/>
+              </w:rPr>
+              <w:t xml:space="preserve"> </w:t>
+            </w:r>
+            <w:r>
+              <w:rPr>
+                <w:rFonts w:hint="eastAsia"/>
+                <w:b/>
+              </w:rPr>
+              <w:t>컨텐츠 추가 및 버그 수정,</w:t>
+            </w:r>
+            <w:r>
+              <w:rPr>
+                <w:b/>
+              </w:rPr>
+              <w:t xml:space="preserve"> </w:t>
+            </w:r>
+            <w:r>
+              <w:rPr>
+                <w:rFonts w:hint="eastAsia"/>
+                <w:b/>
+              </w:rPr>
+              <w:t>필드 작업</w:t>
             </w:r>
           </w:p>
         </w:tc>
@@ -651,12 +668,80 @@
         </w:rPr>
         <w:br/>
       </w:r>
+    </w:p>
+    <w:p>
+      <w:pPr>
+        <w:pStyle w:val="a4"/>
+        <w:numPr>
+          <w:ilvl w:val="0"/>
+          <w:numId w:val="40"/>
+        </w:numPr>
+        <w:ind w:leftChars="0"/>
+        <w:rPr>
+          <w:b/>
+          <w:bCs/>
+          <w:sz w:val="28"/>
+          <w:szCs w:val="28"/>
+        </w:rPr>
+      </w:pPr>
+      <w:proofErr w:type="spellStart"/>
+      <w:r>
+        <w:rPr>
+          <w:rFonts w:hint="eastAsia"/>
+          <w:b/>
+          <w:bCs/>
+          <w:sz w:val="28"/>
+          <w:szCs w:val="28"/>
+        </w:rPr>
+        <w:t>남주영</w:t>
+      </w:r>
+      <w:proofErr w:type="spellEnd"/>
+    </w:p>
+    <w:p>
+      <w:pPr>
+        <w:ind w:left="800" w:firstLine="400"/>
+        <w:rPr>
+          <w:sz w:val="22"/>
+        </w:rPr>
+      </w:pPr>
+    </w:p>
+    <w:p>
+      <w:pPr>
+        <w:pStyle w:val="a4"/>
+        <w:numPr>
+          <w:ilvl w:val="1"/>
+          <w:numId w:val="6"/>
+        </w:numPr>
+        <w:ind w:leftChars="0"/>
+        <w:rPr>
+          <w:sz w:val="22"/>
+        </w:rPr>
+      </w:pPr>
+      <w:r>
+        <w:rPr>
+          <w:rFonts w:hint="eastAsia"/>
+          <w:b/>
+          <w:bCs/>
+          <w:sz w:val="28"/>
+          <w:szCs w:val="28"/>
+        </w:rPr>
+        <w:t>어수혁</w:t>
+      </w:r>
+    </w:p>
+    <w:p>
+      <w:pPr>
+        <w:pStyle w:val="a4"/>
+        <w:ind w:leftChars="0" w:left="1200"/>
+        <w:rPr>
+          <w:sz w:val="22"/>
+        </w:rPr>
+      </w:pPr>
       <w:r>
         <w:rPr>
           <w:rFonts w:hint="eastAsia"/>
           <w:sz w:val="22"/>
         </w:rPr>
-        <w:t>트레일 이펙트 제작,</w:t>
+        <w:t>첫 맵 패턴 제작,</w:t>
       </w:r>
       <w:r>
         <w:rPr>
@@ -669,33 +754,14 @@
           <w:rFonts w:hint="eastAsia"/>
           <w:sz w:val="22"/>
         </w:rPr>
-        <w:t>포스트 프로세싱</w:t>
-      </w:r>
-      <w:r>
-        <w:rPr>
-          <w:sz w:val="22"/>
-        </w:rPr>
-        <w:t>(</w:t>
+        <w:t>보스 애니메이션 및 이동 추가</w:t>
       </w:r>
       <w:r>
         <w:rPr>
           <w:rFonts w:hint="eastAsia"/>
           <w:sz w:val="22"/>
         </w:rPr>
-        <w:t>B</w:t>
-      </w:r>
-      <w:r>
-        <w:rPr>
-          <w:sz w:val="22"/>
-        </w:rPr>
-        <w:t>loom</w:t>
-      </w:r>
-      <w:r>
-        <w:rPr>
-          <w:rFonts w:hint="eastAsia"/>
-          <w:sz w:val="22"/>
-        </w:rPr>
-        <w:t>)추가,</w:t>
+        <w:t>,</w:t>
       </w:r>
       <w:r>
         <w:rPr>
@@ -708,87 +774,7 @@
           <w:rFonts w:hint="eastAsia"/>
           <w:sz w:val="22"/>
         </w:rPr>
-        <w:t>마녀 텍스처 수정</w:t>
-      </w:r>
-    </w:p>
-    <w:p>
-      <w:pPr>
-        <w:pStyle w:val="a4"/>
-        <w:numPr>
-          <w:ilvl w:val="0"/>
-          <w:numId w:val="40"/>
-        </w:numPr>
-        <w:ind w:leftChars="0"/>
-        <w:rPr>
-          <w:b/>
-          <w:bCs/>
-          <w:sz w:val="28"/>
-          <w:szCs w:val="28"/>
-        </w:rPr>
-      </w:pPr>
-      <w:r>
-        <w:rPr>
-          <w:rFonts w:hint="eastAsia"/>
-          <w:b/>
-          <w:bCs/>
-          <w:sz w:val="28"/>
-          <w:szCs w:val="28"/>
-        </w:rPr>
-        <w:t>남주영</w:t>
-      </w:r>
-    </w:p>
-    <w:p>
-      <w:pPr>
-        <w:ind w:left="800" w:firstLine="400"/>
-        <w:rPr>
-          <w:sz w:val="22"/>
-        </w:rPr>
-      </w:pPr>
-      <w:r>
-        <w:rPr>
-          <w:rFonts w:hint="eastAsia"/>
-          <w:sz w:val="22"/>
-        </w:rPr>
-        <w:t>꿈</w:t>
-      </w:r>
-    </w:p>
-    <w:p>
-      <w:pPr>
-        <w:pStyle w:val="a4"/>
-        <w:numPr>
-          <w:ilvl w:val="1"/>
-          <w:numId w:val="6"/>
-        </w:numPr>
-        <w:ind w:leftChars="0"/>
-        <w:rPr>
-          <w:sz w:val="22"/>
-        </w:rPr>
-      </w:pPr>
-      <w:r>
-        <w:rPr>
-          <w:rFonts w:hint="eastAsia"/>
-          <w:b/>
-          <w:bCs/>
-          <w:sz w:val="28"/>
-          <w:szCs w:val="28"/>
-        </w:rPr>
-        <w:t>어수혁</w:t>
-      </w:r>
-    </w:p>
-    <w:p>
-      <w:pPr>
-        <w:pStyle w:val="a4"/>
-        <w:ind w:leftChars="0" w:left="1200"/>
-        <w:rPr>
-          <w:sz w:val="22"/>
-        </w:rPr>
-      </w:pPr>
-      <w:r>
-        <w:rPr>
-          <w:rFonts w:hint="eastAsia"/>
-          <w:sz w:val="22"/>
-        </w:rPr>
-        <w:t>패링시 클라이언트에서 진행되는 각종 처리 작성</w:t>
+        <w:t>로고 로딩 추가</w:t>
       </w:r>
       <w:r>
         <w:rPr>
@@ -801,7 +787,23 @@
           <w:rFonts w:hint="eastAsia"/>
           <w:sz w:val="22"/>
         </w:rPr>
-        <w:t>노트,</w:t>
+        <w:t>이펙트 시스템)</w:t>
+      </w:r>
+    </w:p>
+    <w:p>
+      <w:pPr>
+        <w:pStyle w:val="a4"/>
+        <w:ind w:leftChars="0" w:left="1200"/>
+        <w:rPr>
+          <w:sz w:val="22"/>
+        </w:rPr>
+      </w:pPr>
+      <w:r>
+        <w:rPr>
+          <w:rFonts w:hint="eastAsia"/>
+          <w:sz w:val="22"/>
+        </w:rPr>
+        <w:t>이상한 그림자 현상 수정,</w:t>
       </w:r>
       <w:r>
         <w:rPr>
@@ -814,7 +816,7 @@
           <w:rFonts w:hint="eastAsia"/>
           <w:sz w:val="22"/>
         </w:rPr>
-        <w:t>애니메이션,</w:t>
+        <w:t>노트 배속 시스템 추가,</w:t>
       </w:r>
       <w:r>
         <w:rPr>
@@ -827,7 +829,7 @@
           <w:rFonts w:hint="eastAsia"/>
           <w:sz w:val="22"/>
         </w:rPr>
-        <w:t>체력 감소 등)</w:t>
+        <w:t>비트 인디케이터 싱크 조절</w:t>
       </w:r>
     </w:p>
     <w:p>
@@ -835,6 +837,7 @@
         <w:pStyle w:val="a4"/>
         <w:ind w:leftChars="0" w:left="1200"/>
         <w:rPr>
+          <w:rFonts w:hint="eastAsia"/>
           <w:sz w:val="22"/>
         </w:rPr>
       </w:pPr>
@@ -843,52 +846,23 @@
           <w:rFonts w:hint="eastAsia"/>
           <w:sz w:val="22"/>
         </w:rPr>
-        <w:t xml:space="preserve">먼 곳까지 그림자가 생기지 않는 버그 수정 </w:t>
+        <w:t xml:space="preserve">필드에서 플레이어 </w:t>
       </w:r>
-      <w:r>
-        <w:rPr>
-          <w:sz w:val="22"/>
-        </w:rPr>
-        <w:t>(</w:t>
-      </w:r>
+      <w:proofErr w:type="spellStart"/>
       <w:r>
         <w:rPr>
           <w:rFonts w:hint="eastAsia"/>
           <w:sz w:val="22"/>
         </w:rPr>
-        <w:t>쉐이더 문제)</w:t>
+        <w:t>우클릭시</w:t>
       </w:r>
-    </w:p>
-    <w:p>
-      <w:pPr>
-        <w:pStyle w:val="a4"/>
-        <w:ind w:leftChars="0" w:left="1200"/>
-        <w:rPr>
-          <w:sz w:val="22"/>
-        </w:rPr>
-      </w:pPr>
+      <w:proofErr w:type="spellEnd"/>
       <w:r>
         <w:rPr>
           <w:rFonts w:hint="eastAsia"/>
           <w:sz w:val="22"/>
         </w:rPr>
-        <w:t>피격시 카메라 흔들림 추가</w:t>
-      </w:r>
-    </w:p>
-    <w:p>
-      <w:pPr>
-        <w:pStyle w:val="a4"/>
-        <w:ind w:leftChars="0" w:left="1200"/>
-        <w:rPr>
-          <w:sz w:val="22"/>
-        </w:rPr>
-      </w:pPr>
-      <w:r>
-        <w:rPr>
-          <w:rFonts w:hint="eastAsia"/>
-          <w:sz w:val="22"/>
-        </w:rPr>
-        <w:t>콤보,</w:t>
+        <w:t xml:space="preserve"> 메뉴 등장,</w:t>
       </w:r>
       <w:r>
         <w:rPr>
@@ -901,33 +875,7 @@
           <w:rFonts w:hint="eastAsia"/>
           <w:sz w:val="22"/>
         </w:rPr>
-        <w:t xml:space="preserve">판정시 </w:t>
-      </w:r>
-      <w:r>
-        <w:rPr>
-          <w:sz w:val="22"/>
-        </w:rPr>
-        <w:t>UI</w:t>
-      </w:r>
-      <w:r>
-        <w:rPr>
-          <w:rFonts w:hint="eastAsia"/>
-          <w:sz w:val="22"/>
-        </w:rPr>
-        <w:t xml:space="preserve"> 추가,</w:t>
-      </w:r>
-      <w:r>
-        <w:rPr>
-          <w:sz w:val="22"/>
-        </w:rPr>
-        <w:t xml:space="preserve"> </w:t>
-      </w:r>
-      <w:r>
-        <w:rPr>
-          <w:rFonts w:hint="eastAsia"/>
-          <w:sz w:val="22"/>
-        </w:rPr>
-        <w:t>판정에 따라 파티클 발생 추가</w:t>
+        <w:t>필드 카메라 조절</w:t>
       </w:r>
     </w:p>
     <w:p>
@@ -993,7 +941,7 @@
               <w:rPr>
                 <w:rFonts w:hint="eastAsia"/>
               </w:rPr>
-              <w:t xml:space="preserve">게임 진행 중이던 게임 방에서 모두 접속 종료(강제 종료) 후 다시 게임 방 입장 시 서버 다운 </w:t>
+              <w:t xml:space="preserve"> </w:t>
             </w:r>
           </w:p>
         </w:tc>
@@ -1029,12 +977,6 @@
             <w:pPr>
               <w:jc w:val="left"/>
             </w:pPr>
-            <w:r>
-              <w:rPr>
-                <w:rFonts w:hint="eastAsia"/>
-              </w:rPr>
-              <w:t>게임 방 입장 시 초기화되는 부분과 모든 플레이어 접속 종료 시 처리되는 부분 확인</w:t>
-            </w:r>
           </w:p>
         </w:tc>
       </w:tr>
@@ -1091,7 +1033,7 @@
                 <w:b/>
                 <w:sz w:val="22"/>
               </w:rPr>
-              <w:t>1</w:t>
+              <w:t>2</w:t>
             </w:r>
           </w:p>
         </w:tc>
@@ -1161,7 +1103,7 @@
                 <w:b/>
                 <w:sz w:val="22"/>
               </w:rPr>
-              <w:t>14</w:t>
+              <w:t>21</w:t>
             </w:r>
             <w:r>
               <w:rPr>
@@ -1204,7 +1146,7 @@
                 <w:b/>
                 <w:sz w:val="22"/>
               </w:rPr>
-              <w:t>0</w:t>
+              <w:t>8</w:t>
             </w:r>
           </w:p>
         </w:tc>
@@ -1246,6 +1188,7 @@
             <w:pPr>
               <w:ind w:firstLineChars="400" w:firstLine="800"/>
             </w:pPr>
+            <w:proofErr w:type="gramStart"/>
             <w:r>
               <w:rPr>
                 <w:rFonts w:hint="eastAsia"/>
@@ -1255,49 +1198,43 @@
             <w:r>
               <w:t>:</w:t>
             </w:r>
+            <w:proofErr w:type="gramEnd"/>
             <w:r>
               <w:t xml:space="preserve"> </w:t>
-            </w:r>
-            <w:r>
-              <w:rPr>
-                <w:rFonts w:hint="eastAsia"/>
-              </w:rPr>
-              <w:t>포탈 제작,</w:t>
-            </w:r>
-            <w:r>
-              <w:t xml:space="preserve"> </w:t>
-            </w:r>
-            <w:r>
-              <w:rPr>
-                <w:rFonts w:hint="eastAsia"/>
-              </w:rPr>
-              <w:t>이펙트 제작(차징)</w:t>
             </w:r>
           </w:p>
           <w:p>
             <w:pPr>
               <w:ind w:firstLineChars="400" w:firstLine="800"/>
             </w:pPr>
+            <w:proofErr w:type="spellStart"/>
+            <w:proofErr w:type="gramStart"/>
             <w:r>
               <w:rPr>
                 <w:rFonts w:hint="eastAsia"/>
               </w:rPr>
-              <w:t xml:space="preserve">남주영 </w:t>
-            </w:r>
-            <w:r>
-              <w:t xml:space="preserve">: </w:t>
-            </w:r>
+              <w:t>남주영</w:t>
+            </w:r>
+            <w:proofErr w:type="spellEnd"/>
             <w:r>
               <w:rPr>
                 <w:rFonts w:hint="eastAsia"/>
               </w:rPr>
-              <w:t>버그 수정 및 더미 클라이언트 제작</w:t>
+              <w:t xml:space="preserve"> </w:t>
+            </w:r>
+            <w:r>
+              <w:t>:</w:t>
+            </w:r>
+            <w:proofErr w:type="gramEnd"/>
+            <w:r>
+              <w:t xml:space="preserve"> </w:t>
             </w:r>
           </w:p>
           <w:p>
             <w:pPr>
               <w:pStyle w:val="a4"/>
             </w:pPr>
+            <w:proofErr w:type="gramStart"/>
             <w:r>
               <w:rPr>
                 <w:rFonts w:hint="eastAsia"/>
@@ -1305,22 +1242,11 @@
               <w:t xml:space="preserve">어수혁 </w:t>
             </w:r>
             <w:r>
-              <w:t xml:space="preserve">: </w:t>
-            </w:r>
-            <w:r>
-              <w:rPr>
-                <w:rFonts w:hint="eastAsia"/>
-              </w:rPr>
-              <w:t>패턴 제작,</w:t>
-            </w:r>
-            <w:r>
-              <w:t xml:space="preserve"> SFX </w:t>
-            </w:r>
-            <w:r>
-              <w:rPr>
-                <w:rFonts w:hint="eastAsia"/>
-              </w:rPr>
-              <w:t>시스템 작성</w:t>
+              <w:t>:</w:t>
+            </w:r>
+            <w:proofErr w:type="gramEnd"/>
+            <w:r>
+              <w:t xml:space="preserve"> </w:t>
             </w:r>
           </w:p>
         </w:tc>

</xml_diff>